<commit_message>
Documentacion de la profe Judith
</commit_message>
<xml_diff>
--- a/Documentacion Tienda/Documentación1.docx
+++ b/Documentacion Tienda/Documentación1.docx
@@ -4153,18 +4153,8 @@
                 <w:sz w:val="24"/>
                 <w:szCs w:val="24"/>
               </w:rPr>
-              <w:t xml:space="preserve">Aida </w:t>
-            </w:r>
-            <w:proofErr w:type="spellStart"/>
-            <w:r>
-              <w:rPr>
-                <w:rFonts w:ascii="Arial" w:hAnsi="Arial" w:cs="Arial"/>
-                <w:sz w:val="24"/>
-                <w:szCs w:val="24"/>
-              </w:rPr>
-              <w:t>Rochin</w:t>
-            </w:r>
-            <w:proofErr w:type="spellEnd"/>
+              <w:t>Aida Rochin</w:t>
+            </w:r>
           </w:p>
         </w:tc>
       </w:tr>
@@ -4643,19 +4633,8 @@
                 <w:sz w:val="24"/>
                 <w:szCs w:val="24"/>
               </w:rPr>
-              <w:t xml:space="preserve">Analista o </w:t>
-            </w:r>
-            <w:proofErr w:type="spellStart"/>
-            <w:r>
-              <w:rPr>
-                <w:rFonts w:ascii="Arial" w:hAnsi="Arial" w:cs="Arial"/>
-                <w:b w:val="0"/>
-                <w:sz w:val="24"/>
-                <w:szCs w:val="24"/>
-              </w:rPr>
-              <w:t>Tester</w:t>
-            </w:r>
-            <w:proofErr w:type="spellEnd"/>
+              <w:t>Analista o Tester</w:t>
+            </w:r>
           </w:p>
         </w:tc>
         <w:tc>
@@ -4900,7 +4879,6 @@
                 <w:szCs w:val="24"/>
               </w:rPr>
             </w:pPr>
-            <w:proofErr w:type="spellStart"/>
             <w:r>
               <w:rPr>
                 <w:rFonts w:ascii="Arial" w:hAnsi="Arial" w:cs="Arial"/>
@@ -4908,17 +4886,7 @@
                 <w:sz w:val="24"/>
                 <w:szCs w:val="24"/>
               </w:rPr>
-              <w:t>Landing</w:t>
-            </w:r>
-            <w:proofErr w:type="spellEnd"/>
-            <w:r>
-              <w:rPr>
-                <w:rFonts w:ascii="Arial" w:hAnsi="Arial" w:cs="Arial"/>
-                <w:b w:val="0"/>
-                <w:sz w:val="24"/>
-                <w:szCs w:val="24"/>
-              </w:rPr>
-              <w:t xml:space="preserve"> Page</w:t>
+              <w:t>Landing Page</w:t>
             </w:r>
           </w:p>
         </w:tc>
@@ -8830,23 +8798,7 @@
           <w:sz w:val="24"/>
         </w:rPr>
         <w:br/>
-        <w:t xml:space="preserve">De igual manera que la alta, se selecciona una categoría que exista en la base de datos das clic </w:t>
-      </w:r>
-      <w:proofErr w:type="spellStart"/>
-      <w:r>
-        <w:rPr>
-          <w:rFonts w:ascii="Arial" w:hAnsi="Arial" w:cs="Arial"/>
-          <w:sz w:val="24"/>
-        </w:rPr>
-        <w:t>send</w:t>
-      </w:r>
-      <w:proofErr w:type="spellEnd"/>
-      <w:r>
-        <w:rPr>
-          <w:rFonts w:ascii="Arial" w:hAnsi="Arial" w:cs="Arial"/>
-          <w:sz w:val="24"/>
-        </w:rPr>
-        <w:t xml:space="preserve"> pero de igual manera no muestra aviso de éxito ni borra la categoría de la base de datos.</w:t>
+        <w:t>De igual manera que la alta, se selecciona una categoría que exista en la base de datos das clic send pero de igual manera no muestra aviso de éxito ni borra la categoría de la base de datos.</w:t>
       </w:r>
     </w:p>
     <w:p>
@@ -8947,23 +8899,7 @@
           <w:sz w:val="24"/>
         </w:rPr>
         <w:br/>
-        <w:t xml:space="preserve">Esto funciona bien pero si en el campo de cantidad no pones un dato de tipo </w:t>
-      </w:r>
-      <w:proofErr w:type="spellStart"/>
-      <w:r>
-        <w:rPr>
-          <w:rFonts w:ascii="Arial" w:hAnsi="Arial" w:cs="Arial"/>
-          <w:sz w:val="24"/>
-        </w:rPr>
-        <w:t>int</w:t>
-      </w:r>
-      <w:proofErr w:type="spellEnd"/>
-      <w:r>
-        <w:rPr>
-          <w:rFonts w:ascii="Arial" w:hAnsi="Arial" w:cs="Arial"/>
-          <w:sz w:val="24"/>
-        </w:rPr>
-        <w:t xml:space="preserve"> automáticamente pone 0 en cantidad.</w:t>
+        <w:t>Esto funciona bien pero si en el campo de cantidad no pones un dato de tipo int automáticamente pone 0 en cantidad.</w:t>
       </w:r>
       <w:r>
         <w:rPr>
@@ -9477,16 +9413,8 @@
               <w:rPr>
                 <w:rFonts w:ascii="Arial" w:hAnsi="Arial" w:cs="Arial"/>
               </w:rPr>
-              <w:t xml:space="preserve">Aida </w:t>
-            </w:r>
-            <w:proofErr w:type="spellStart"/>
-            <w:r>
-              <w:rPr>
-                <w:rFonts w:ascii="Arial" w:hAnsi="Arial" w:cs="Arial"/>
-              </w:rPr>
-              <w:t>Rochin</w:t>
-            </w:r>
-            <w:proofErr w:type="spellEnd"/>
+              <w:t>Aida Rochin</w:t>
+            </w:r>
           </w:p>
         </w:tc>
       </w:tr>
@@ -10036,21 +9964,12 @@
                 <w:b/>
               </w:rPr>
             </w:pPr>
-            <w:proofErr w:type="spellStart"/>
             <w:r>
               <w:rPr>
                 <w:rFonts w:ascii="Arial" w:hAnsi="Arial" w:cs="Arial"/>
                 <w:b/>
               </w:rPr>
-              <w:t>Pos</w:t>
-            </w:r>
-            <w:proofErr w:type="spellEnd"/>
-            <w:r>
-              <w:rPr>
-                <w:rFonts w:ascii="Arial" w:hAnsi="Arial" w:cs="Arial"/>
-                <w:b/>
-              </w:rPr>
-              <w:t xml:space="preserve"> condiciones:</w:t>
+              <w:t>Pos condiciones:</w:t>
             </w:r>
           </w:p>
           <w:p>
@@ -10291,16 +10210,8 @@
               <w:rPr>
                 <w:rFonts w:ascii="Arial" w:hAnsi="Arial" w:cs="Arial"/>
               </w:rPr>
-              <w:t xml:space="preserve">Aida </w:t>
-            </w:r>
-            <w:proofErr w:type="spellStart"/>
-            <w:r>
-              <w:rPr>
-                <w:rFonts w:ascii="Arial" w:hAnsi="Arial" w:cs="Arial"/>
-              </w:rPr>
-              <w:t>Rochin</w:t>
-            </w:r>
-            <w:proofErr w:type="spellEnd"/>
+              <w:t>Aida Rochin</w:t>
+            </w:r>
           </w:p>
         </w:tc>
       </w:tr>
@@ -10829,7 +10740,6 @@
                 <w:b/>
               </w:rPr>
             </w:pPr>
-            <w:proofErr w:type="spellStart"/>
             <w:r>
               <w:rPr>
                 <w:rFonts w:ascii="Arial" w:hAnsi="Arial" w:cs="Arial"/>
@@ -10837,7 +10747,6 @@
               </w:rPr>
               <w:t>Poscondicones</w:t>
             </w:r>
-            <w:proofErr w:type="spellEnd"/>
           </w:p>
           <w:p>
             <w:pPr>
@@ -11048,16 +10957,8 @@
               <w:rPr>
                 <w:rFonts w:ascii="Arial" w:hAnsi="Arial" w:cs="Arial"/>
               </w:rPr>
-              <w:t xml:space="preserve">Aida </w:t>
-            </w:r>
-            <w:proofErr w:type="spellStart"/>
-            <w:r>
-              <w:rPr>
-                <w:rFonts w:ascii="Arial" w:hAnsi="Arial" w:cs="Arial"/>
-              </w:rPr>
-              <w:t>Rochin</w:t>
-            </w:r>
-            <w:proofErr w:type="spellEnd"/>
+              <w:t>Aida Rochin</w:t>
+            </w:r>
           </w:p>
         </w:tc>
       </w:tr>
@@ -11581,7 +11482,6 @@
                 <w:b/>
               </w:rPr>
             </w:pPr>
-            <w:proofErr w:type="spellStart"/>
             <w:r>
               <w:rPr>
                 <w:rFonts w:ascii="Arial" w:hAnsi="Arial" w:cs="Arial"/>
@@ -11589,7 +11489,6 @@
               </w:rPr>
               <w:t>Poscondicones</w:t>
             </w:r>
-            <w:proofErr w:type="spellEnd"/>
           </w:p>
           <w:p>
             <w:pPr>
@@ -11800,16 +11699,8 @@
               <w:rPr>
                 <w:rFonts w:ascii="Arial" w:hAnsi="Arial" w:cs="Arial"/>
               </w:rPr>
-              <w:t xml:space="preserve">Aida </w:t>
-            </w:r>
-            <w:proofErr w:type="spellStart"/>
-            <w:r>
-              <w:rPr>
-                <w:rFonts w:ascii="Arial" w:hAnsi="Arial" w:cs="Arial"/>
-              </w:rPr>
-              <w:t>Rochin</w:t>
-            </w:r>
-            <w:proofErr w:type="spellEnd"/>
+              <w:t>Aida Rochin</w:t>
+            </w:r>
           </w:p>
         </w:tc>
       </w:tr>
@@ -12323,7 +12214,6 @@
                 <w:b/>
               </w:rPr>
             </w:pPr>
-            <w:proofErr w:type="spellStart"/>
             <w:r>
               <w:rPr>
                 <w:rFonts w:ascii="Arial" w:hAnsi="Arial" w:cs="Arial"/>
@@ -12331,7 +12221,6 @@
               </w:rPr>
               <w:t>Poscondicones</w:t>
             </w:r>
-            <w:proofErr w:type="spellEnd"/>
           </w:p>
           <w:p>
             <w:pPr>
@@ -12542,16 +12431,8 @@
               <w:rPr>
                 <w:rFonts w:ascii="Arial" w:hAnsi="Arial" w:cs="Arial"/>
               </w:rPr>
-              <w:t xml:space="preserve">Aida </w:t>
-            </w:r>
-            <w:proofErr w:type="spellStart"/>
-            <w:r>
-              <w:rPr>
-                <w:rFonts w:ascii="Arial" w:hAnsi="Arial" w:cs="Arial"/>
-              </w:rPr>
-              <w:t>Rochin</w:t>
-            </w:r>
-            <w:proofErr w:type="spellEnd"/>
+              <w:t>Aida Rochin</w:t>
+            </w:r>
           </w:p>
         </w:tc>
       </w:tr>
@@ -13054,7 +12935,6 @@
                 <w:b/>
               </w:rPr>
             </w:pPr>
-            <w:proofErr w:type="spellStart"/>
             <w:r>
               <w:rPr>
                 <w:rFonts w:ascii="Arial" w:hAnsi="Arial" w:cs="Arial"/>
@@ -13062,7 +12942,6 @@
               </w:rPr>
               <w:t>Poscondicones</w:t>
             </w:r>
-            <w:proofErr w:type="spellEnd"/>
           </w:p>
           <w:p>
             <w:pPr>
@@ -14513,18 +14392,8 @@
                 <w:sz w:val="24"/>
                 <w:szCs w:val="24"/>
               </w:rPr>
-              <w:t xml:space="preserve">Aida </w:t>
-            </w:r>
-            <w:proofErr w:type="spellStart"/>
-            <w:r>
-              <w:rPr>
-                <w:rFonts w:ascii="Arial" w:hAnsi="Arial" w:cs="Arial"/>
-                <w:sz w:val="24"/>
-                <w:szCs w:val="24"/>
-              </w:rPr>
-              <w:t>Rochin</w:t>
-            </w:r>
-            <w:proofErr w:type="spellEnd"/>
+              <w:t>Aida Rochin</w:t>
+            </w:r>
           </w:p>
         </w:tc>
       </w:tr>
@@ -14926,21 +14795,7 @@
         <w:rPr>
           <w:rFonts w:ascii="Arial" w:hAnsi="Arial" w:cs="Arial"/>
         </w:rPr>
-        <w:t xml:space="preserve">Para los sistemas de colaboración externos (inventario, </w:t>
-      </w:r>
-      <w:proofErr w:type="gramStart"/>
-      <w:r>
-        <w:rPr>
-          <w:rFonts w:ascii="Arial" w:hAnsi="Arial" w:cs="Arial"/>
-        </w:rPr>
-        <w:t>contabilidad,…</w:t>
-      </w:r>
-      <w:proofErr w:type="gramEnd"/>
-      <w:r>
-        <w:rPr>
-          <w:rFonts w:ascii="Arial" w:hAnsi="Arial" w:cs="Arial"/>
-        </w:rPr>
-        <w:t>) se requieren diversas interfaces.</w:t>
+        <w:t>Para los sistemas de colaboración externos (inventario, contabilidad,…) se requieren diversas interfaces.</w:t>
       </w:r>
     </w:p>
     <w:p/>
@@ -15830,18 +15685,8 @@
                 <w:sz w:val="24"/>
                 <w:szCs w:val="24"/>
               </w:rPr>
-              <w:t xml:space="preserve">Aida </w:t>
-            </w:r>
-            <w:proofErr w:type="spellStart"/>
-            <w:r>
-              <w:rPr>
-                <w:rFonts w:ascii="Arial" w:hAnsi="Arial" w:cs="Arial"/>
-                <w:sz w:val="24"/>
-                <w:szCs w:val="24"/>
-              </w:rPr>
-              <w:t>Rochin</w:t>
-            </w:r>
-            <w:proofErr w:type="spellEnd"/>
+              <w:t>Aida Rochin</w:t>
+            </w:r>
           </w:p>
         </w:tc>
       </w:tr>
@@ -16422,23 +16267,13 @@
                 <w:lang w:eastAsia="es-ES"/>
               </w:rPr>
             </w:pPr>
-            <w:proofErr w:type="spellStart"/>
             <w:r>
               <w:rPr>
                 <w:rFonts w:ascii="Arial" w:hAnsi="Arial" w:cs="Arial"/>
                 <w:sz w:val="24"/>
                 <w:lang w:eastAsia="es-ES"/>
               </w:rPr>
-              <w:t>Landing</w:t>
-            </w:r>
-            <w:proofErr w:type="spellEnd"/>
-            <w:r>
-              <w:rPr>
-                <w:rFonts w:ascii="Arial" w:hAnsi="Arial" w:cs="Arial"/>
-                <w:sz w:val="24"/>
-                <w:lang w:eastAsia="es-ES"/>
-              </w:rPr>
-              <w:t xml:space="preserve"> Page</w:t>
+              <w:t>Landing Page</w:t>
             </w:r>
           </w:p>
         </w:tc>
@@ -16838,35 +16673,7 @@
         <w:rPr>
           <w:lang w:eastAsia="es-ES"/>
         </w:rPr>
-        <w:t xml:space="preserve">Desarrollo de la interface de la aplicación mediante un </w:t>
-      </w:r>
-      <w:proofErr w:type="spellStart"/>
-      <w:r>
-        <w:rPr>
-          <w:lang w:eastAsia="es-ES"/>
-        </w:rPr>
-        <w:t>framework</w:t>
-      </w:r>
-      <w:proofErr w:type="spellEnd"/>
-      <w:r>
-        <w:rPr>
-          <w:lang w:eastAsia="es-ES"/>
-        </w:rPr>
-        <w:t xml:space="preserve"> del lado del cliente que es de fácil uso como lo que es </w:t>
-      </w:r>
-      <w:proofErr w:type="spellStart"/>
-      <w:r>
-        <w:rPr>
-          <w:lang w:eastAsia="es-ES"/>
-        </w:rPr>
-        <w:t>bootstrap</w:t>
-      </w:r>
-      <w:proofErr w:type="spellEnd"/>
-      <w:r>
-        <w:rPr>
-          <w:lang w:eastAsia="es-ES"/>
-        </w:rPr>
-        <w:t>.</w:t>
+        <w:t>Desarrollo de la interface de la aplicación mediante un framework del lado del cliente que es de fácil uso como lo que es bootstrap.</w:t>
       </w:r>
     </w:p>
     <w:p>
@@ -17090,6 +16897,613 @@
         <w:t>8. FASE PLAN Y PLAN DE DESARROLLO</w:t>
       </w:r>
     </w:p>
+    <w:tbl>
+      <w:tblPr>
+        <w:tblStyle w:val="Tablaconcuadrcula"/>
+        <w:tblW w:w="0" w:type="auto"/>
+        <w:tblLook w:val="04A0" w:firstRow="1" w:lastRow="0" w:firstColumn="1" w:lastColumn="0" w:noHBand="0" w:noVBand="1"/>
+      </w:tblPr>
+      <w:tblGrid>
+        <w:gridCol w:w="4414"/>
+        <w:gridCol w:w="4414"/>
+      </w:tblGrid>
+      <w:tr>
+        <w:tc>
+          <w:tcPr>
+            <w:tcW w:w="4414" w:type="dxa"/>
+          </w:tcPr>
+          <w:p>
+            <w:pPr>
+              <w:jc w:val="center"/>
+              <w:rPr>
+                <w:b/>
+                <w:sz w:val="36"/>
+                <w:lang w:eastAsia="es-ES"/>
+              </w:rPr>
+            </w:pPr>
+            <w:r>
+              <w:rPr>
+                <w:b/>
+                <w:sz w:val="36"/>
+                <w:lang w:eastAsia="es-ES"/>
+              </w:rPr>
+              <w:t>Fase de Inicio</w:t>
+            </w:r>
+          </w:p>
+        </w:tc>
+        <w:tc>
+          <w:tcPr>
+            <w:tcW w:w="4414" w:type="dxa"/>
+          </w:tcPr>
+          <w:p>
+            <w:pPr>
+              <w:jc w:val="center"/>
+              <w:rPr>
+                <w:b/>
+                <w:sz w:val="36"/>
+                <w:lang w:eastAsia="es-ES"/>
+              </w:rPr>
+            </w:pPr>
+            <w:r>
+              <w:rPr>
+                <w:b/>
+                <w:sz w:val="36"/>
+                <w:lang w:eastAsia="es-ES"/>
+              </w:rPr>
+              <w:t>2</w:t>
+            </w:r>
+            <w:r>
+              <w:rPr>
+                <w:b/>
+                <w:sz w:val="36"/>
+                <w:lang w:eastAsia="es-ES"/>
+              </w:rPr>
+              <w:t xml:space="preserve"> Semanas</w:t>
+            </w:r>
+          </w:p>
+        </w:tc>
+      </w:tr>
+      <w:tr>
+        <w:tc>
+          <w:tcPr>
+            <w:tcW w:w="4414" w:type="dxa"/>
+          </w:tcPr>
+          <w:p>
+            <w:pPr>
+              <w:ind w:left="411"/>
+              <w:rPr>
+                <w:lang w:eastAsia="es-ES"/>
+              </w:rPr>
+            </w:pPr>
+            <w:r>
+              <w:rPr>
+                <w:lang w:eastAsia="es-ES"/>
+              </w:rPr>
+              <w:t>Obtención de requisitos</w:t>
+            </w:r>
+          </w:p>
+        </w:tc>
+        <w:tc>
+          <w:tcPr>
+            <w:tcW w:w="4414" w:type="dxa"/>
+          </w:tcPr>
+          <w:p>
+            <w:pPr>
+              <w:jc w:val="center"/>
+              <w:rPr>
+                <w:lang w:eastAsia="es-ES"/>
+              </w:rPr>
+            </w:pPr>
+            <w:r>
+              <w:rPr>
+                <w:b/>
+                <w:sz w:val="36"/>
+                <w:lang w:eastAsia="es-ES"/>
+              </w:rPr>
+              <w:t>3</w:t>
+            </w:r>
+            <w:r>
+              <w:rPr>
+                <w:b/>
+                <w:sz w:val="36"/>
+                <w:lang w:eastAsia="es-ES"/>
+              </w:rPr>
+              <w:t xml:space="preserve"> </w:t>
+            </w:r>
+            <w:r>
+              <w:rPr>
+                <w:b/>
+                <w:sz w:val="36"/>
+                <w:lang w:eastAsia="es-ES"/>
+              </w:rPr>
+              <w:t>días</w:t>
+            </w:r>
+          </w:p>
+        </w:tc>
+      </w:tr>
+      <w:tr>
+        <w:tc>
+          <w:tcPr>
+            <w:tcW w:w="4414" w:type="dxa"/>
+          </w:tcPr>
+          <w:p>
+            <w:pPr>
+              <w:ind w:left="411"/>
+              <w:rPr>
+                <w:lang w:eastAsia="es-ES"/>
+              </w:rPr>
+            </w:pPr>
+            <w:r>
+              <w:rPr>
+                <w:lang w:eastAsia="es-ES"/>
+              </w:rPr>
+              <w:t>Análisis de requ</w:t>
+            </w:r>
+            <w:r>
+              <w:rPr>
+                <w:lang w:eastAsia="es-ES"/>
+              </w:rPr>
+              <w:t>isitos para mayor entendimiento</w:t>
+            </w:r>
+          </w:p>
+        </w:tc>
+        <w:tc>
+          <w:tcPr>
+            <w:tcW w:w="4414" w:type="dxa"/>
+          </w:tcPr>
+          <w:p>
+            <w:pPr>
+              <w:jc w:val="center"/>
+              <w:rPr>
+                <w:lang w:eastAsia="es-ES"/>
+              </w:rPr>
+            </w:pPr>
+            <w:r>
+              <w:rPr>
+                <w:b/>
+                <w:sz w:val="36"/>
+                <w:lang w:eastAsia="es-ES"/>
+              </w:rPr>
+              <w:t>2</w:t>
+            </w:r>
+            <w:r>
+              <w:rPr>
+                <w:b/>
+                <w:sz w:val="36"/>
+                <w:lang w:eastAsia="es-ES"/>
+              </w:rPr>
+              <w:t xml:space="preserve"> </w:t>
+            </w:r>
+            <w:r>
+              <w:rPr>
+                <w:b/>
+                <w:sz w:val="36"/>
+                <w:lang w:eastAsia="es-ES"/>
+              </w:rPr>
+              <w:t>días</w:t>
+            </w:r>
+          </w:p>
+        </w:tc>
+      </w:tr>
+      <w:tr>
+        <w:tc>
+          <w:tcPr>
+            <w:tcW w:w="4414" w:type="dxa"/>
+          </w:tcPr>
+          <w:p>
+            <w:pPr>
+              <w:ind w:left="411"/>
+              <w:rPr>
+                <w:lang w:eastAsia="es-ES"/>
+              </w:rPr>
+            </w:pPr>
+            <w:r>
+              <w:rPr>
+                <w:lang w:eastAsia="es-ES"/>
+              </w:rPr>
+              <w:t>Desarrollo de la documentación para iniciar la primera iteración</w:t>
+            </w:r>
+          </w:p>
+        </w:tc>
+        <w:tc>
+          <w:tcPr>
+            <w:tcW w:w="4414" w:type="dxa"/>
+          </w:tcPr>
+          <w:p>
+            <w:pPr>
+              <w:jc w:val="center"/>
+              <w:rPr>
+                <w:lang w:eastAsia="es-ES"/>
+              </w:rPr>
+            </w:pPr>
+            <w:r>
+              <w:rPr>
+                <w:b/>
+                <w:sz w:val="36"/>
+                <w:lang w:eastAsia="es-ES"/>
+              </w:rPr>
+              <w:t>4</w:t>
+            </w:r>
+            <w:bookmarkStart w:id="35" w:name="_GoBack"/>
+            <w:bookmarkEnd w:id="35"/>
+            <w:r>
+              <w:rPr>
+                <w:b/>
+                <w:sz w:val="36"/>
+                <w:lang w:eastAsia="es-ES"/>
+              </w:rPr>
+              <w:t xml:space="preserve"> días</w:t>
+            </w:r>
+          </w:p>
+        </w:tc>
+      </w:tr>
+      <w:tr>
+        <w:tc>
+          <w:tcPr>
+            <w:tcW w:w="4414" w:type="dxa"/>
+          </w:tcPr>
+          <w:p>
+            <w:pPr>
+              <w:ind w:left="411"/>
+              <w:rPr>
+                <w:lang w:eastAsia="es-ES"/>
+              </w:rPr>
+            </w:pPr>
+            <w:r>
+              <w:rPr>
+                <w:lang w:eastAsia="es-ES"/>
+              </w:rPr>
+              <w:t>Planeación de los roles del equipo</w:t>
+            </w:r>
+          </w:p>
+        </w:tc>
+        <w:tc>
+          <w:tcPr>
+            <w:tcW w:w="4414" w:type="dxa"/>
+          </w:tcPr>
+          <w:p>
+            <w:pPr>
+              <w:jc w:val="center"/>
+              <w:rPr>
+                <w:lang w:eastAsia="es-ES"/>
+              </w:rPr>
+            </w:pPr>
+            <w:r>
+              <w:rPr>
+                <w:b/>
+                <w:sz w:val="36"/>
+                <w:lang w:eastAsia="es-ES"/>
+              </w:rPr>
+              <w:t>2</w:t>
+            </w:r>
+            <w:r>
+              <w:rPr>
+                <w:b/>
+                <w:sz w:val="36"/>
+                <w:lang w:eastAsia="es-ES"/>
+              </w:rPr>
+              <w:t xml:space="preserve"> </w:t>
+            </w:r>
+            <w:r>
+              <w:rPr>
+                <w:b/>
+                <w:sz w:val="36"/>
+                <w:lang w:eastAsia="es-ES"/>
+              </w:rPr>
+              <w:t>días</w:t>
+            </w:r>
+          </w:p>
+        </w:tc>
+      </w:tr>
+      <w:tr>
+        <w:tc>
+          <w:tcPr>
+            <w:tcW w:w="4414" w:type="dxa"/>
+          </w:tcPr>
+          <w:p>
+            <w:pPr>
+              <w:jc w:val="center"/>
+              <w:rPr>
+                <w:b/>
+                <w:sz w:val="36"/>
+                <w:lang w:eastAsia="es-ES"/>
+              </w:rPr>
+            </w:pPr>
+            <w:r>
+              <w:rPr>
+                <w:b/>
+                <w:sz w:val="36"/>
+                <w:lang w:eastAsia="es-ES"/>
+              </w:rPr>
+              <w:t>Fase</w:t>
+            </w:r>
+            <w:r>
+              <w:rPr>
+                <w:b/>
+                <w:sz w:val="36"/>
+                <w:lang w:eastAsia="es-ES"/>
+              </w:rPr>
+              <w:t xml:space="preserve"> de Elaboración</w:t>
+            </w:r>
+          </w:p>
+        </w:tc>
+        <w:tc>
+          <w:tcPr>
+            <w:tcW w:w="4414" w:type="dxa"/>
+          </w:tcPr>
+          <w:p>
+            <w:pPr>
+              <w:jc w:val="center"/>
+              <w:rPr>
+                <w:b/>
+                <w:sz w:val="36"/>
+                <w:lang w:eastAsia="es-ES"/>
+              </w:rPr>
+            </w:pPr>
+            <w:r>
+              <w:rPr>
+                <w:b/>
+                <w:sz w:val="36"/>
+                <w:lang w:eastAsia="es-ES"/>
+              </w:rPr>
+              <w:t>2</w:t>
+            </w:r>
+            <w:r>
+              <w:rPr>
+                <w:b/>
+                <w:sz w:val="36"/>
+                <w:lang w:eastAsia="es-ES"/>
+              </w:rPr>
+              <w:t xml:space="preserve"> Semanas</w:t>
+            </w:r>
+          </w:p>
+        </w:tc>
+      </w:tr>
+      <w:tr>
+        <w:tc>
+          <w:tcPr>
+            <w:tcW w:w="4414" w:type="dxa"/>
+          </w:tcPr>
+          <w:p>
+            <w:pPr>
+              <w:ind w:left="411"/>
+              <w:rPr>
+                <w:lang w:eastAsia="es-ES"/>
+              </w:rPr>
+            </w:pPr>
+            <w:r>
+              <w:rPr>
+                <w:lang w:eastAsia="es-ES"/>
+              </w:rPr>
+              <w:t>Arranca con el</w:t>
+            </w:r>
+            <w:r>
+              <w:rPr>
+                <w:lang w:eastAsia="es-ES"/>
+              </w:rPr>
+              <w:t xml:space="preserve"> desarrollo de los casos de uso</w:t>
+            </w:r>
+          </w:p>
+        </w:tc>
+        <w:tc>
+          <w:tcPr>
+            <w:tcW w:w="4414" w:type="dxa"/>
+          </w:tcPr>
+          <w:p>
+            <w:pPr>
+              <w:jc w:val="center"/>
+              <w:rPr>
+                <w:b/>
+                <w:sz w:val="36"/>
+                <w:lang w:eastAsia="es-ES"/>
+              </w:rPr>
+            </w:pPr>
+            <w:r>
+              <w:rPr>
+                <w:b/>
+                <w:sz w:val="36"/>
+                <w:lang w:eastAsia="es-ES"/>
+              </w:rPr>
+              <w:t>1 día</w:t>
+            </w:r>
+          </w:p>
+        </w:tc>
+      </w:tr>
+      <w:tr>
+        <w:tc>
+          <w:tcPr>
+            <w:tcW w:w="4414" w:type="dxa"/>
+          </w:tcPr>
+          <w:p>
+            <w:pPr>
+              <w:ind w:left="411"/>
+              <w:rPr>
+                <w:lang w:eastAsia="es-ES"/>
+              </w:rPr>
+            </w:pPr>
+            <w:r>
+              <w:rPr>
+                <w:lang w:eastAsia="es-ES"/>
+              </w:rPr>
+              <w:t>Análi</w:t>
+            </w:r>
+            <w:r>
+              <w:rPr>
+                <w:lang w:eastAsia="es-ES"/>
+              </w:rPr>
+              <w:t>sis de riesgos de la aplicación</w:t>
+            </w:r>
+          </w:p>
+        </w:tc>
+        <w:tc>
+          <w:tcPr>
+            <w:tcW w:w="4414" w:type="dxa"/>
+          </w:tcPr>
+          <w:p>
+            <w:pPr>
+              <w:jc w:val="center"/>
+              <w:rPr>
+                <w:b/>
+                <w:sz w:val="36"/>
+                <w:lang w:eastAsia="es-ES"/>
+              </w:rPr>
+            </w:pPr>
+            <w:r>
+              <w:rPr>
+                <w:b/>
+                <w:sz w:val="36"/>
+                <w:lang w:eastAsia="es-ES"/>
+              </w:rPr>
+              <w:t>1 día</w:t>
+            </w:r>
+          </w:p>
+        </w:tc>
+      </w:tr>
+      <w:tr>
+        <w:tc>
+          <w:tcPr>
+            <w:tcW w:w="4414" w:type="dxa"/>
+          </w:tcPr>
+          <w:p>
+            <w:pPr>
+              <w:ind w:left="411"/>
+              <w:rPr>
+                <w:lang w:eastAsia="es-ES"/>
+              </w:rPr>
+            </w:pPr>
+            <w:r>
+              <w:rPr>
+                <w:lang w:eastAsia="es-ES"/>
+              </w:rPr>
+              <w:t>Realización</w:t>
+            </w:r>
+            <w:r>
+              <w:rPr>
+                <w:lang w:eastAsia="es-ES"/>
+              </w:rPr>
+              <w:t xml:space="preserve"> de Inicio de sesión y registro</w:t>
+            </w:r>
+          </w:p>
+        </w:tc>
+        <w:tc>
+          <w:tcPr>
+            <w:tcW w:w="4414" w:type="dxa"/>
+          </w:tcPr>
+          <w:p>
+            <w:pPr>
+              <w:jc w:val="center"/>
+              <w:rPr>
+                <w:b/>
+                <w:sz w:val="36"/>
+                <w:lang w:eastAsia="es-ES"/>
+              </w:rPr>
+            </w:pPr>
+            <w:r>
+              <w:rPr>
+                <w:b/>
+                <w:sz w:val="36"/>
+                <w:lang w:eastAsia="es-ES"/>
+              </w:rPr>
+              <w:t>2 días</w:t>
+            </w:r>
+          </w:p>
+        </w:tc>
+      </w:tr>
+      <w:tr>
+        <w:tc>
+          <w:tcPr>
+            <w:tcW w:w="4414" w:type="dxa"/>
+          </w:tcPr>
+          <w:p>
+            <w:pPr>
+              <w:ind w:left="411"/>
+              <w:rPr>
+                <w:lang w:eastAsia="es-ES"/>
+              </w:rPr>
+            </w:pPr>
+            <w:r>
+              <w:rPr>
+                <w:lang w:eastAsia="es-ES"/>
+              </w:rPr>
+              <w:t>Realización de altas, bajas, modificac</w:t>
+            </w:r>
+            <w:r>
+              <w:rPr>
+                <w:lang w:eastAsia="es-ES"/>
+              </w:rPr>
+              <w:t>iones de productos y categorías</w:t>
+            </w:r>
+          </w:p>
+        </w:tc>
+        <w:tc>
+          <w:tcPr>
+            <w:tcW w:w="4414" w:type="dxa"/>
+          </w:tcPr>
+          <w:p>
+            <w:pPr>
+              <w:jc w:val="center"/>
+              <w:rPr>
+                <w:b/>
+                <w:sz w:val="36"/>
+                <w:lang w:eastAsia="es-ES"/>
+              </w:rPr>
+            </w:pPr>
+            <w:r>
+              <w:rPr>
+                <w:b/>
+                <w:sz w:val="36"/>
+                <w:lang w:eastAsia="es-ES"/>
+              </w:rPr>
+              <w:t>5 días</w:t>
+            </w:r>
+          </w:p>
+        </w:tc>
+      </w:tr>
+      <w:tr>
+        <w:tc>
+          <w:tcPr>
+            <w:tcW w:w="4414" w:type="dxa"/>
+          </w:tcPr>
+          <w:p>
+            <w:pPr>
+              <w:ind w:left="411"/>
+              <w:rPr>
+                <w:lang w:eastAsia="es-ES"/>
+              </w:rPr>
+            </w:pPr>
+            <w:r>
+              <w:rPr>
+                <w:lang w:eastAsia="es-ES"/>
+              </w:rPr>
+              <w:t>Realización de banco de imágenes y asociación a productos o categoría.</w:t>
+            </w:r>
+          </w:p>
+        </w:tc>
+        <w:tc>
+          <w:tcPr>
+            <w:tcW w:w="4414" w:type="dxa"/>
+          </w:tcPr>
+          <w:p>
+            <w:pPr>
+              <w:jc w:val="center"/>
+              <w:rPr>
+                <w:b/>
+                <w:sz w:val="36"/>
+                <w:lang w:eastAsia="es-ES"/>
+              </w:rPr>
+            </w:pPr>
+            <w:r>
+              <w:rPr>
+                <w:b/>
+                <w:sz w:val="36"/>
+                <w:lang w:eastAsia="es-ES"/>
+              </w:rPr>
+              <w:t>4 días</w:t>
+            </w:r>
+          </w:p>
+        </w:tc>
+      </w:tr>
+    </w:tbl>
     <w:p>
       <w:pPr>
         <w:rPr>
@@ -17107,8 +17521,8 @@
           <w:szCs w:val="24"/>
         </w:rPr>
       </w:pPr>
-      <w:bookmarkStart w:id="35" w:name="_Toc465202910"/>
-      <w:bookmarkEnd w:id="35"/>
+      <w:bookmarkStart w:id="36" w:name="_Toc465202910"/>
+      <w:bookmarkEnd w:id="36"/>
     </w:p>
     <w:p>
       <w:pPr>
@@ -17178,6 +17592,7 @@
         <w:rPr>
           <w:lang w:eastAsia="es-ES"/>
         </w:rPr>
+        <w:lastRenderedPageBreak/>
         <w:t>Modelo de Casos de Uso</w:t>
       </w:r>
     </w:p>
@@ -17352,15 +17767,7 @@
         <w:rPr>
           <w:lang w:eastAsia="es-ES"/>
         </w:rPr>
-        <w:t xml:space="preserve"> d</w:t>
-      </w:r>
-      <w:bookmarkStart w:id="36" w:name="_GoBack"/>
-      <w:bookmarkEnd w:id="36"/>
-      <w:r>
-        <w:rPr>
-          <w:lang w:eastAsia="es-ES"/>
-        </w:rPr>
-        <w:t xml:space="preserve">e un enlace de </w:t>
+        <w:t xml:space="preserve"> de un enlace de </w:t>
       </w:r>
       <w:r>
         <w:rPr>
@@ -17585,7 +17992,7 @@
                                 <w:rPr>
                                   <w:noProof/>
                                 </w:rPr>
-                                <w:t>10</w:t>
+                                <w:t>20</w:t>
                               </w:r>
                               <w:r>
                                 <w:fldChar w:fldCharType="end"/>
@@ -17657,7 +18064,7 @@
                           <w:rPr>
                             <w:noProof/>
                           </w:rPr>
-                          <w:t>10</w:t>
+                          <w:t>20</w:t>
                         </w:r>
                         <w:r>
                           <w:fldChar w:fldCharType="end"/>
@@ -22049,7 +22456,7 @@
 </file>
 
 <file path=customXml/itemProps2.xml><?xml version="1.0" encoding="utf-8"?>
-<ds:datastoreItem xmlns:ds="http://schemas.openxmlformats.org/officeDocument/2006/customXml" ds:itemID="{5F7E373C-ADFF-41E8-B71A-52B861593895}">
+<ds:datastoreItem xmlns:ds="http://schemas.openxmlformats.org/officeDocument/2006/customXml" ds:itemID="{13FD42CA-023C-4241-9685-9382E1BD5A4F}">
   <ds:schemaRefs>
     <ds:schemaRef ds:uri="http://schemas.openxmlformats.org/officeDocument/2006/bibliography"/>
   </ds:schemaRefs>

</xml_diff>